<commit_message>
fixed DE   reworked EN   exported pdf EN
</commit_message>
<xml_diff>
--- a/Alexander_Muzychenko_de.docx
+++ b/Alexander_Muzychenko_de.docx
@@ -692,23 +692,7 @@
           <w:b/>
           <w:sz w:val="24"/>
         </w:rPr>
-        <w:t>,</w:t>
-      </w:r>
-      <w:r>
-        <w:rPr>
-          <w:rFonts w:ascii="Cambria" w:eastAsia="Cambria" w:hAnsi="Cambria"/>
-          <w:b/>
-          <w:sz w:val="24"/>
-        </w:rPr>
-        <w:t xml:space="preserve"> </w:t>
-      </w:r>
-      <w:r>
-        <w:rPr>
-          <w:rFonts w:ascii="Cambria" w:eastAsia="Cambria" w:hAnsi="Cambria"/>
-          <w:b/>
-          <w:sz w:val="24"/>
-        </w:rPr>
-        <w:t>Ö</w:t>
+        <w:t>, Ö</w:t>
       </w:r>
       <w:r>
         <w:rPr>
@@ -785,17 +769,7 @@
           <w:b/>
           <w:sz w:val="24"/>
         </w:rPr>
-        <w:t>Gra</w:t>
-      </w:r>
-      <w:bookmarkStart w:id="1" w:name="_GoBack"/>
-      <w:bookmarkEnd w:id="1"/>
-      <w:r>
-        <w:rPr>
-          <w:rFonts w:ascii="Garamond" w:eastAsia="Garamond" w:hAnsi="Garamond"/>
-          <w:b/>
-          <w:sz w:val="24"/>
-        </w:rPr>
-        <w:t>d:</w:t>
+        <w:t>Grad:</w:t>
       </w:r>
       <w:r>
         <w:rPr>
@@ -966,23 +940,7 @@
           <w:b/>
           <w:sz w:val="18"/>
         </w:rPr>
-        <w:t>IRTSCHAFTSUNIVERS</w:t>
-      </w:r>
-      <w:r>
-        <w:rPr>
-          <w:rFonts w:ascii="Cambria" w:eastAsia="Cambria" w:hAnsi="Cambria"/>
-          <w:b/>
-          <w:sz w:val="18"/>
-        </w:rPr>
-        <w:t>IT</w:t>
-      </w:r>
-      <w:r>
-        <w:rPr>
-          <w:rFonts w:ascii="Cambria" w:eastAsia="Cambria" w:hAnsi="Cambria"/>
-          <w:b/>
-          <w:sz w:val="18"/>
-        </w:rPr>
-        <w:t>ÄT</w:t>
+        <w:t>IRTSCHAFTSUNIVERSITÄT</w:t>
       </w:r>
       <w:r>
         <w:rPr>
@@ -1168,15 +1126,7 @@
           <w:b/>
           <w:sz w:val="18"/>
         </w:rPr>
-        <w:t>IRTSCHAFTSUNIVERSIT</w:t>
-      </w:r>
-      <w:r>
-        <w:rPr>
-          <w:rFonts w:ascii="Cambria" w:eastAsia="Cambria" w:hAnsi="Cambria"/>
-          <w:b/>
-          <w:sz w:val="18"/>
-        </w:rPr>
-        <w:t>ÄT</w:t>
+        <w:t>IRTSCHAFTSUNIVERSITÄT</w:t>
       </w:r>
       <w:r>
         <w:rPr>
@@ -1335,42 +1285,7 @@
           <w:rFonts w:ascii="Garamond" w:eastAsia="Garamond" w:hAnsi="Garamond"/>
           <w:sz w:val="24"/>
         </w:rPr>
-        <w:t>“</w:t>
-      </w:r>
-      <w:r>
-        <w:rPr>
-          <w:rFonts w:ascii="Garamond" w:eastAsia="Garamond" w:hAnsi="Garamond"/>
-          <w:sz w:val="24"/>
-        </w:rPr>
-        <w:t>Algorithmic opt</w:t>
-      </w:r>
-      <w:r>
-        <w:rPr>
-          <w:rFonts w:ascii="Garamond" w:eastAsia="Garamond" w:hAnsi="Garamond"/>
-          <w:sz w:val="24"/>
-        </w:rPr>
-        <w:t>imizations of trust funds and</w:t>
-      </w:r>
-      <w:r>
-        <w:rPr>
-          <w:rFonts w:ascii="Garamond" w:eastAsia="Garamond" w:hAnsi="Garamond"/>
-          <w:sz w:val="24"/>
-        </w:rPr>
-        <w:t xml:space="preserve"> security </w:t>
-      </w:r>
-      <w:r>
-        <w:rPr>
-          <w:rFonts w:ascii="Garamond" w:eastAsia="Garamond" w:hAnsi="Garamond"/>
-          <w:sz w:val="24"/>
-        </w:rPr>
-        <w:t>portfolios</w:t>
-      </w:r>
-      <w:r>
-        <w:rPr>
-          <w:rFonts w:ascii="Garamond" w:eastAsia="Garamond" w:hAnsi="Garamond"/>
-          <w:sz w:val="24"/>
-        </w:rPr>
-        <w:t>”</w:t>
+        <w:t>“Algorithmic optimizations of trust funds and security portfolios”</w:t>
       </w:r>
     </w:p>
     <w:p>
@@ -1454,15 +1369,7 @@
           <w:b/>
           <w:sz w:val="18"/>
         </w:rPr>
-        <w:t>IRTSCHAFTSUNIVERSIT</w:t>
-      </w:r>
-      <w:r>
-        <w:rPr>
-          <w:rFonts w:ascii="Cambria" w:eastAsia="Cambria" w:hAnsi="Cambria"/>
-          <w:b/>
-          <w:sz w:val="18"/>
-        </w:rPr>
-        <w:t>ÄT</w:t>
+        <w:t>IRTSCHAFTSUNIVERSITÄT</w:t>
       </w:r>
       <w:r>
         <w:rPr>
@@ -1767,35 +1674,7 @@
           <w:rFonts w:ascii="Garamond" w:eastAsia="Garamond" w:hAnsi="Garamond"/>
           <w:sz w:val="24"/>
         </w:rPr>
-        <w:t xml:space="preserve">Sommer Program,  Wettbewerb der </w:t>
-      </w:r>
-      <w:r>
-        <w:rPr>
-          <w:rFonts w:ascii="Garamond" w:eastAsia="Garamond" w:hAnsi="Garamond"/>
-          <w:sz w:val="24"/>
-        </w:rPr>
-        <w:t>Marketing Pl</w:t>
-      </w:r>
-      <w:r>
-        <w:rPr>
-          <w:rFonts w:ascii="Garamond" w:eastAsia="Garamond" w:hAnsi="Garamond"/>
-          <w:sz w:val="24"/>
-        </w:rPr>
-        <w:t>äne</w:t>
-      </w:r>
-      <w:r>
-        <w:rPr>
-          <w:rFonts w:ascii="Garamond" w:eastAsia="Garamond" w:hAnsi="Garamond"/>
-          <w:sz w:val="24"/>
-        </w:rPr>
-        <w:t xml:space="preserve"> u</w:t>
-      </w:r>
-      <w:r>
-        <w:rPr>
-          <w:rFonts w:ascii="Garamond" w:eastAsia="Garamond" w:hAnsi="Garamond"/>
-          <w:sz w:val="24"/>
-        </w:rPr>
-        <w:t>nd Business Pläne</w:t>
+        <w:t>Sommer Program,  Wettbewerb der Marketing Pläne und Business Pläne</w:t>
       </w:r>
     </w:p>
     <w:p>
@@ -2193,14 +2072,7 @@
           <w:rFonts w:ascii="Garamond" w:eastAsia="Garamond" w:hAnsi="Garamond"/>
           <w:sz w:val="24"/>
         </w:rPr>
-        <w:t xml:space="preserve">Automatisierte </w:t>
-      </w:r>
-      <w:r>
-        <w:rPr>
-          <w:rFonts w:ascii="Garamond" w:eastAsia="Garamond" w:hAnsi="Garamond"/>
-          <w:sz w:val="24"/>
-        </w:rPr>
-        <w:t>Kontrollsysteme &amp; Navigation</w:t>
+        <w:t>Automatisierte Kontrollsysteme &amp; Navigation</w:t>
       </w:r>
     </w:p>
     <w:p>
@@ -2233,8 +2105,8 @@
           <w:sz w:val="18"/>
         </w:rPr>
       </w:pPr>
-      <w:bookmarkStart w:id="2" w:name="page2"/>
-      <w:bookmarkEnd w:id="2"/>
+      <w:bookmarkStart w:id="1" w:name="page2"/>
+      <w:bookmarkEnd w:id="1"/>
       <w:r>
         <w:rPr>
           <w:rFonts w:ascii="Cambria" w:eastAsia="Cambria" w:hAnsi="Cambria"/>
@@ -2344,15 +2216,7 @@
           <w:b/>
           <w:sz w:val="24"/>
         </w:rPr>
-        <w:t>Wingpaper GmbH</w:t>
-      </w:r>
-      <w:r>
-        <w:rPr>
-          <w:rFonts w:ascii="Cambria" w:eastAsia="Cambria" w:hAnsi="Cambria"/>
-          <w:b/>
-          <w:sz w:val="24"/>
-        </w:rPr>
-        <w:t>, V</w:t>
+        <w:t>Wingpaper GmbH, V</w:t>
       </w:r>
       <w:r>
         <w:rPr>
@@ -2615,47 +2479,7 @@
           <w:sz w:val="18"/>
           <w:szCs w:val="18"/>
         </w:rPr>
-        <w:t>Januar 2012</w:t>
-      </w:r>
-      <w:r>
-        <w:rPr>
-          <w:rFonts w:ascii="Garamond" w:eastAsia="Cambria" w:hAnsi="Garamond"/>
-          <w:b/>
-          <w:color w:val="808080"/>
-          <w:sz w:val="18"/>
-          <w:szCs w:val="18"/>
-        </w:rPr>
-        <w:t xml:space="preserve"> </w:t>
-      </w:r>
-      <w:r>
-        <w:rPr>
-          <w:rFonts w:ascii="Garamond" w:eastAsia="Cambria" w:hAnsi="Garamond"/>
-          <w:b/>
-          <w:color w:val="808080"/>
-          <w:sz w:val="18"/>
-          <w:szCs w:val="18"/>
-        </w:rPr>
-        <w:t>–</w:t>
-      </w:r>
-      <w:r>
-        <w:rPr>
-          <w:rFonts w:ascii="Garamond" w:eastAsia="Cambria" w:hAnsi="Garamond"/>
-          <w:b/>
-          <w:color w:val="808080"/>
-          <w:sz w:val="18"/>
-          <w:szCs w:val="18"/>
-        </w:rPr>
-        <w:t xml:space="preserve"> </w:t>
-      </w:r>
-      <w:r>
-        <w:rPr>
-          <w:rFonts w:ascii="Garamond" w:eastAsia="Cambria" w:hAnsi="Garamond"/>
-          <w:b/>
-          <w:color w:val="808080"/>
-          <w:sz w:val="18"/>
-          <w:szCs w:val="18"/>
-        </w:rPr>
-        <w:t>Februar 2015</w:t>
+        <w:t>Januar 2012 – Februar 2015</w:t>
       </w:r>
     </w:p>
     <w:p>
@@ -2840,7 +2664,7 @@
           <w:sz w:val="18"/>
           <w:szCs w:val="18"/>
         </w:rPr>
-        <w:t>October 2011</w:t>
+        <w:t>Ok</w:t>
       </w:r>
       <w:r>
         <w:rPr>
@@ -2850,6 +2674,16 @@
           <w:sz w:val="18"/>
           <w:szCs w:val="18"/>
         </w:rPr>
+        <w:t>tober 2011</w:t>
+      </w:r>
+      <w:r>
+        <w:rPr>
+          <w:rFonts w:ascii="Garamond" w:eastAsia="Cambria" w:hAnsi="Garamond"/>
+          <w:b/>
+          <w:color w:val="808080"/>
+          <w:sz w:val="18"/>
+          <w:szCs w:val="18"/>
+        </w:rPr>
         <w:t xml:space="preserve"> – </w:t>
       </w:r>
       <w:r>
@@ -2860,7 +2694,19 @@
           <w:sz w:val="18"/>
           <w:szCs w:val="18"/>
         </w:rPr>
-        <w:t>October</w:t>
+        <w:t>Ok</w:t>
+      </w:r>
+      <w:bookmarkStart w:id="2" w:name="_GoBack"/>
+      <w:bookmarkEnd w:id="2"/>
+      <w:r>
+        <w:rPr>
+          <w:rFonts w:ascii="Garamond" w:eastAsia="Cambria" w:hAnsi="Garamond"/>
+          <w:b/>
+          <w:color w:val="808080"/>
+          <w:sz w:val="18"/>
+          <w:szCs w:val="18"/>
+        </w:rPr>
+        <w:t>tober</w:t>
       </w:r>
       <w:r>
         <w:rPr>
@@ -3035,17 +2881,7 @@
           <w:sz w:val="18"/>
           <w:szCs w:val="18"/>
         </w:rPr>
-        <w:t>Februar</w:t>
-      </w:r>
-      <w:r>
-        <w:rPr>
-          <w:rFonts w:ascii="Garamond" w:eastAsia="Cambria" w:hAnsi="Garamond"/>
-          <w:b/>
-          <w:color w:val="808080"/>
-          <w:sz w:val="18"/>
-          <w:szCs w:val="18"/>
-        </w:rPr>
-        <w:t xml:space="preserve"> 2011</w:t>
+        <w:t>Februar 2011</w:t>
       </w:r>
       <w:r>
         <w:rPr>
@@ -3191,15 +3027,7 @@
           <w:b/>
           <w:sz w:val="18"/>
         </w:rPr>
-        <w:t>GROIMP</w:t>
-      </w:r>
-      <w:r>
-        <w:rPr>
-          <w:rFonts w:ascii="Cambria" w:eastAsia="Cambria" w:hAnsi="Cambria"/>
-          <w:b/>
-          <w:sz w:val="18"/>
-        </w:rPr>
-        <w:t>EX</w:t>
+        <w:t>GROIMPEX</w:t>
       </w:r>
       <w:r>
         <w:rPr>
@@ -3258,47 +3086,7 @@
           <w:sz w:val="12"/>
           <w:szCs w:val="12"/>
         </w:rPr>
-        <w:t>September 2010</w:t>
-      </w:r>
-      <w:r>
-        <w:rPr>
-          <w:rFonts w:ascii="Garamond" w:eastAsia="Cambria" w:hAnsi="Garamond"/>
-          <w:b/>
-          <w:color w:val="808080"/>
-          <w:sz w:val="12"/>
-          <w:szCs w:val="12"/>
-        </w:rPr>
-        <w:t xml:space="preserve"> – </w:t>
-      </w:r>
-      <w:r>
-        <w:rPr>
-          <w:rFonts w:ascii="Garamond" w:eastAsia="Cambria" w:hAnsi="Garamond"/>
-          <w:b/>
-          <w:color w:val="808080"/>
-          <w:sz w:val="12"/>
-          <w:szCs w:val="12"/>
-        </w:rPr>
-        <w:t>Februar</w:t>
-      </w:r>
-      <w:r>
-        <w:rPr>
-          <w:rFonts w:ascii="Garamond" w:eastAsia="Cambria" w:hAnsi="Garamond"/>
-          <w:b/>
-          <w:color w:val="808080"/>
-          <w:sz w:val="12"/>
-          <w:szCs w:val="12"/>
-        </w:rPr>
-        <w:t xml:space="preserve"> 201</w:t>
-      </w:r>
-      <w:r>
-        <w:rPr>
-          <w:rFonts w:ascii="Garamond" w:eastAsia="Cambria" w:hAnsi="Garamond"/>
-          <w:b/>
-          <w:color w:val="808080"/>
-          <w:sz w:val="12"/>
-          <w:szCs w:val="12"/>
-        </w:rPr>
-        <w:t>1, April 2011 – Oktober 2011</w:t>
+        <w:t>September 2010 – Februar 2011, April 2011 – Oktober 2011</w:t>
       </w:r>
     </w:p>
     <w:p>
@@ -3654,14 +3442,7 @@
           <w:rFonts w:ascii="Garamond" w:eastAsia="Garamond" w:hAnsi="Garamond"/>
           <w:sz w:val="24"/>
         </w:rPr>
-        <w:t xml:space="preserve">Testing </w:t>
-      </w:r>
-      <w:r>
-        <w:rPr>
-          <w:rFonts w:ascii="Garamond" w:eastAsia="Garamond" w:hAnsi="Garamond"/>
-          <w:sz w:val="24"/>
-        </w:rPr>
-        <w:t>online automated trading systems and algorithms</w:t>
+        <w:t>Testing online automated trading systems and algorithms</w:t>
       </w:r>
     </w:p>
     <w:p>
@@ -3744,15 +3525,7 @@
           <w:b/>
           <w:sz w:val="18"/>
         </w:rPr>
-        <w:t>OSC</w:t>
-      </w:r>
-      <w:r>
-        <w:rPr>
-          <w:rFonts w:ascii="Cambria" w:eastAsia="Cambria" w:hAnsi="Cambria"/>
-          <w:b/>
-          <w:sz w:val="18"/>
-        </w:rPr>
-        <w:t>OW</w:t>
+        <w:t>OSCOW</w:t>
       </w:r>
       <w:r>
         <w:rPr>
@@ -3786,17 +3559,7 @@
           <w:sz w:val="18"/>
           <w:szCs w:val="18"/>
         </w:rPr>
-        <w:t>J</w:t>
-      </w:r>
-      <w:r>
-        <w:rPr>
-          <w:rFonts w:ascii="Garamond" w:eastAsia="Cambria" w:hAnsi="Garamond"/>
-          <w:b/>
-          <w:color w:val="808080"/>
-          <w:sz w:val="18"/>
-          <w:szCs w:val="18"/>
-        </w:rPr>
-        <w:t>anuar 2010</w:t>
+        <w:t>Januar 2010</w:t>
       </w:r>
       <w:r>
         <w:rPr>
@@ -3880,21 +3643,7 @@
           <w:rFonts w:ascii="Garamond" w:eastAsia="Garamond" w:hAnsi="Garamond"/>
           <w:sz w:val="24"/>
         </w:rPr>
-        <w:t xml:space="preserve">Internship </w:t>
-      </w:r>
-      <w:r>
-        <w:rPr>
-          <w:rFonts w:ascii="Garamond" w:eastAsia="Garamond" w:hAnsi="Garamond"/>
-          <w:sz w:val="24"/>
-        </w:rPr>
-        <w:t>“Active day trading analytics</w:t>
-      </w:r>
-      <w:r>
-        <w:rPr>
-          <w:rFonts w:ascii="Garamond" w:eastAsia="Garamond" w:hAnsi="Garamond"/>
-          <w:sz w:val="24"/>
-        </w:rPr>
-        <w:t>”, supervised by A.Gerchik</w:t>
+        <w:t>Internship “Active day trading analytics”, supervised by A.Gerchik</w:t>
       </w:r>
     </w:p>
     <w:p>
@@ -4077,14 +3826,7 @@
           <w:rFonts w:ascii="Garamond" w:eastAsia="Garamond" w:hAnsi="Garamond"/>
           <w:sz w:val="23"/>
         </w:rPr>
-        <w:t>Kommunikat</w:t>
-      </w:r>
-      <w:r>
-        <w:rPr>
-          <w:rFonts w:ascii="Garamond" w:eastAsia="Garamond" w:hAnsi="Garamond"/>
-          <w:sz w:val="23"/>
-        </w:rPr>
-        <w:t>iv, proaktiv, Analysefähigkeit,</w:t>
+        <w:t>Kommunikativ, proaktiv, Analysefähigkeit,</w:t>
       </w:r>
     </w:p>
     <w:p>
@@ -4239,23 +3981,7 @@
           <w:sz w:val="22"/>
           <w:szCs w:val="22"/>
         </w:rPr>
-        <w:t xml:space="preserve"> </w:t>
-      </w:r>
-      <w:r>
-        <w:rPr>
-          <w:rFonts w:ascii="Garamond" w:eastAsia="Garamond" w:hAnsi="Garamond"/>
-          <w:sz w:val="22"/>
-          <w:szCs w:val="22"/>
-        </w:rPr>
-        <w:t>PHP</w:t>
-      </w:r>
-      <w:r>
-        <w:rPr>
-          <w:rFonts w:ascii="Garamond" w:eastAsia="Garamond" w:hAnsi="Garamond"/>
-          <w:sz w:val="22"/>
-          <w:szCs w:val="22"/>
-        </w:rPr>
-        <w:t>,</w:t>
+        <w:t xml:space="preserve"> PHP,</w:t>
       </w:r>
       <w:r>
         <w:rPr>
@@ -4448,14 +4174,7 @@
           <w:rFonts w:ascii="Garamond" w:eastAsia="Garamond" w:hAnsi="Garamond"/>
           <w:sz w:val="23"/>
         </w:rPr>
-        <w:t>SAP and OpenSource ERP, collaborative softwar</w:t>
-      </w:r>
-      <w:r>
-        <w:rPr>
-          <w:rFonts w:ascii="Garamond" w:eastAsia="Garamond" w:hAnsi="Garamond"/>
-          <w:sz w:val="23"/>
-        </w:rPr>
-        <w:t>e</w:t>
+        <w:t>SAP and OpenSource ERP, collaborative software</w:t>
       </w:r>
     </w:p>
     <w:p>
@@ -4696,14 +4415,7 @@
           <w:rFonts w:ascii="Garamond" w:eastAsia="Garamond" w:hAnsi="Garamond"/>
           <w:sz w:val="24"/>
         </w:rPr>
-        <w:t>Fließend:</w:t>
-      </w:r>
-      <w:r>
-        <w:rPr>
-          <w:rFonts w:ascii="Garamond" w:eastAsia="Garamond" w:hAnsi="Garamond"/>
-          <w:sz w:val="24"/>
-        </w:rPr>
-        <w:t>:</w:t>
+        <w:t>Fließend::</w:t>
       </w:r>
       <w:r>
         <w:rPr>
@@ -4788,14 +4500,7 @@
           <w:rFonts w:ascii="Garamond" w:eastAsia="Garamond" w:hAnsi="Garamond"/>
           <w:sz w:val="24"/>
         </w:rPr>
-        <w:t>A</w:t>
-      </w:r>
-      <w:r>
-        <w:rPr>
-          <w:rFonts w:ascii="Garamond" w:eastAsia="Garamond" w:hAnsi="Garamond"/>
-          <w:sz w:val="24"/>
-        </w:rPr>
-        <w:t>rabisch</w:t>
+        <w:t>Arabisch</w:t>
       </w:r>
     </w:p>
     <w:p>
@@ -4938,23 +4643,7 @@
           <w:b/>
           <w:sz w:val="24"/>
         </w:rPr>
-        <w:t>Simon Smith Nationale Wirtschaftsuniversit</w:t>
-      </w:r>
-      <w:r>
-        <w:rPr>
-          <w:rFonts w:ascii="Garamond" w:eastAsia="Garamond" w:hAnsi="Garamond"/>
-          <w:b/>
-          <w:sz w:val="24"/>
-        </w:rPr>
-        <w:t>ät</w:t>
-      </w:r>
-      <w:r>
-        <w:rPr>
-          <w:rFonts w:ascii="Garamond" w:eastAsia="Garamond" w:hAnsi="Garamond"/>
-          <w:b/>
-          <w:sz w:val="24"/>
-        </w:rPr>
-        <w:t>, Ukraine</w:t>
+        <w:t>Simon Smith Nationale Wirtschaftsuniversität, Ukraine</w:t>
       </w:r>
     </w:p>
     <w:p>
@@ -5065,21 +4754,7 @@
           <w:rFonts w:ascii="Garamond" w:eastAsia="Garamond" w:hAnsi="Garamond"/>
           <w:sz w:val="24"/>
         </w:rPr>
-        <w:t>Mitglied einer Fors</w:t>
-      </w:r>
-      <w:r>
-        <w:rPr>
-          <w:rFonts w:ascii="Garamond" w:eastAsia="Garamond" w:hAnsi="Garamond"/>
-          <w:sz w:val="24"/>
-        </w:rPr>
-        <w:t>ch</w:t>
-      </w:r>
-      <w:r>
-        <w:rPr>
-          <w:rFonts w:ascii="Garamond" w:eastAsia="Garamond" w:hAnsi="Garamond"/>
-          <w:sz w:val="24"/>
-        </w:rPr>
-        <w:t>ungsgruppe an der Universität</w:t>
+        <w:t>Mitglied einer Forschungsgruppe an der Universität</w:t>
       </w:r>
     </w:p>
     <w:p>
@@ -5149,23 +4824,7 @@
           <w:b/>
           <w:sz w:val="24"/>
         </w:rPr>
-        <w:t>Lviv Polytechnic National U</w:t>
-      </w:r>
-      <w:r>
-        <w:rPr>
-          <w:rFonts w:ascii="Garamond" w:eastAsia="Garamond" w:hAnsi="Garamond"/>
-          <w:b/>
-          <w:sz w:val="24"/>
-        </w:rPr>
-        <w:t>niversität</w:t>
-      </w:r>
-      <w:r>
-        <w:rPr>
-          <w:rFonts w:ascii="Garamond" w:eastAsia="Garamond" w:hAnsi="Garamond"/>
-          <w:b/>
-          <w:sz w:val="24"/>
-        </w:rPr>
-        <w:t>, Ukraine:</w:t>
+        <w:t>Lviv Polytechnic National Universität, Ukraine:</w:t>
       </w:r>
     </w:p>
     <w:p>
@@ -5223,14 +4882,7 @@
           <w:rFonts w:ascii="Garamond" w:eastAsia="Garamond" w:hAnsi="Garamond"/>
           <w:sz w:val="24"/>
         </w:rPr>
-        <w:t>Teilnahme an Experimenten in Erinnerung, Neurona</w:t>
-      </w:r>
-      <w:r>
-        <w:rPr>
-          <w:rFonts w:ascii="Garamond" w:eastAsia="Garamond" w:hAnsi="Garamond"/>
-          <w:sz w:val="24"/>
-        </w:rPr>
-        <w:t>le Netze Anwendungen, Studium Effizienz</w:t>
+        <w:t>Teilnahme an Experimenten in Erinnerung, Neuronale Netze Anwendungen, Studium Effizienz</w:t>
       </w:r>
     </w:p>
     <w:p>
@@ -5316,14 +4968,7 @@
           <w:rFonts w:ascii="Garamond" w:eastAsia="Garamond" w:hAnsi="Garamond"/>
           <w:sz w:val="24"/>
         </w:rPr>
-        <w:t>Entwicklung von Verbindungen mit Interessenten und Investore</w:t>
-      </w:r>
-      <w:r>
-        <w:rPr>
-          <w:rFonts w:ascii="Garamond" w:eastAsia="Garamond" w:hAnsi="Garamond"/>
-          <w:sz w:val="24"/>
-        </w:rPr>
-        <w:t>n</w:t>
+        <w:t>Entwicklung von Verbindungen mit Interessenten und Investoren</w:t>
       </w:r>
     </w:p>
     <w:p>
@@ -5340,21 +4985,7 @@
           <w:rFonts w:ascii="Garamond" w:eastAsia="Garamond" w:hAnsi="Garamond"/>
           <w:sz w:val="24"/>
         </w:rPr>
-        <w:t>(</w:t>
-      </w:r>
-      <w:r>
-        <w:rPr>
-          <w:rFonts w:ascii="Garamond" w:eastAsia="Garamond" w:hAnsi="Garamond"/>
-          <w:sz w:val="24"/>
-        </w:rPr>
-        <w:t>Informationen über Versuche und Projekte in</w:t>
-      </w:r>
-      <w:r>
-        <w:rPr>
-          <w:rFonts w:ascii="Garamond" w:eastAsia="Garamond" w:hAnsi="Garamond"/>
-          <w:sz w:val="24"/>
-        </w:rPr>
-        <w:t xml:space="preserve"> der professoren Projekt-Website: http://www.wnc.at.ua)</w:t>
+        <w:t>(Informationen über Versuche und Projekte in der professoren Projekt-Website: http://www.wnc.at.ua)</w:t>
       </w:r>
     </w:p>
     <w:p>
@@ -5404,14 +5035,7 @@
           <w:rFonts w:ascii="Garamond" w:eastAsia="Garamond" w:hAnsi="Garamond"/>
           <w:sz w:val="24"/>
         </w:rPr>
-        <w:t>Gewinner der Computer-Simulationsspiel "Business-Battle" in Kiew (nationales Final, 3. Platz) (Entscheidungen in: Marketing, Fi</w:t>
-      </w:r>
-      <w:r>
-        <w:rPr>
-          <w:rFonts w:ascii="Garamond" w:eastAsia="Garamond" w:hAnsi="Garamond"/>
-          <w:sz w:val="24"/>
-        </w:rPr>
-        <w:t>nanzen, Supply Chain, Personal und Produktion)</w:t>
+        <w:t>Gewinner der Computer-Simulationsspiel "Business-Battle" in Kiew (nationales Final, 3. Platz) (Entscheidungen in: Marketing, Finanzen, Supply Chain, Personal und Produktion)</w:t>
       </w:r>
     </w:p>
     <w:p>
@@ -5470,14 +5094,7 @@
           <w:rFonts w:ascii="Garamond" w:eastAsia="Garamond" w:hAnsi="Garamond"/>
           <w:sz w:val="24"/>
         </w:rPr>
-        <w:t xml:space="preserve">Mathematik Wettbewerb (zwischen Universitäten) (2. und 3. </w:t>
-      </w:r>
-      <w:r>
-        <w:rPr>
-          <w:rFonts w:ascii="Garamond" w:eastAsia="Garamond" w:hAnsi="Garamond"/>
-          <w:sz w:val="24"/>
-        </w:rPr>
-        <w:t>Platz)</w:t>
+        <w:t>Mathematik Wettbewerb (zwischen Universitäten) (2. und 3. Platz)</w:t>
       </w:r>
     </w:p>
     <w:p>
@@ -5511,14 +5128,7 @@
           <w:rFonts w:ascii="Garamond" w:eastAsia="Garamond" w:hAnsi="Garamond"/>
           <w:sz w:val="24"/>
         </w:rPr>
-        <w:t>Ökonometrie Olympiaden (</w:t>
-      </w:r>
-      <w:r>
-        <w:rPr>
-          <w:rFonts w:ascii="Garamond" w:eastAsia="Garamond" w:hAnsi="Garamond"/>
-          <w:sz w:val="24"/>
-        </w:rPr>
-        <w:t>nationaler Ebene) (Platz 3)</w:t>
+        <w:t>Ökonometrie Olympiaden (nationaler Ebene) (Platz 3)</w:t>
       </w:r>
     </w:p>
     <w:sectPr>
@@ -5538,7 +5148,7 @@
   <w:abstractNum w:abstractNumId="0">
     <w:nsid w:val="FFFFFF1D"/>
     <w:multiLevelType w:val="multilevel"/>
-    <w:tmpl w:val="E4147470"/>
+    <w:tmpl w:val="F9DE5130"/>
     <w:lvl w:ilvl="0">
       <w:start w:val="1"/>
       <w:numFmt w:val="bullet"/>
@@ -5679,55 +5289,55 @@
     <w:nsid w:val="00000001"/>
     <w:multiLevelType w:val="hybridMultilevel"/>
     <w:tmpl w:val="3D1B58BA"/>
-    <w:lvl w:ilvl="0">
+    <w:lvl w:ilvl="0" w:tplc="E1284DD0">
       <w:start w:val="1"/>
       <w:numFmt w:val="bullet"/>
       <w:lvlText w:val="-"/>
       <w:lvlJc w:val="left"/>
     </w:lvl>
-    <w:lvl w:ilvl="1">
-      <w:start w:val="1"/>
-      <w:numFmt w:val="bullet"/>
-      <w:lvlText w:val=""/>
-      <w:lvlJc w:val="left"/>
-    </w:lvl>
-    <w:lvl w:ilvl="2">
-      <w:start w:val="1"/>
-      <w:numFmt w:val="bullet"/>
-      <w:lvlText w:val=""/>
-      <w:lvlJc w:val="left"/>
-    </w:lvl>
-    <w:lvl w:ilvl="3">
-      <w:start w:val="1"/>
-      <w:numFmt w:val="bullet"/>
-      <w:lvlText w:val=""/>
-      <w:lvlJc w:val="left"/>
-    </w:lvl>
-    <w:lvl w:ilvl="4">
-      <w:start w:val="1"/>
-      <w:numFmt w:val="bullet"/>
-      <w:lvlText w:val=""/>
-      <w:lvlJc w:val="left"/>
-    </w:lvl>
-    <w:lvl w:ilvl="5">
-      <w:start w:val="1"/>
-      <w:numFmt w:val="bullet"/>
-      <w:lvlText w:val=""/>
-      <w:lvlJc w:val="left"/>
-    </w:lvl>
-    <w:lvl w:ilvl="6">
-      <w:start w:val="1"/>
-      <w:numFmt w:val="bullet"/>
-      <w:lvlText w:val=""/>
-      <w:lvlJc w:val="left"/>
-    </w:lvl>
-    <w:lvl w:ilvl="7">
-      <w:start w:val="1"/>
-      <w:numFmt w:val="bullet"/>
-      <w:lvlText w:val=""/>
-      <w:lvlJc w:val="left"/>
-    </w:lvl>
-    <w:lvl w:ilvl="8">
+    <w:lvl w:ilvl="1" w:tplc="8AA0BCDE">
+      <w:start w:val="1"/>
+      <w:numFmt w:val="bullet"/>
+      <w:lvlText w:val=""/>
+      <w:lvlJc w:val="left"/>
+    </w:lvl>
+    <w:lvl w:ilvl="2" w:tplc="2CAC4DA8">
+      <w:start w:val="1"/>
+      <w:numFmt w:val="bullet"/>
+      <w:lvlText w:val=""/>
+      <w:lvlJc w:val="left"/>
+    </w:lvl>
+    <w:lvl w:ilvl="3" w:tplc="B19C19A0">
+      <w:start w:val="1"/>
+      <w:numFmt w:val="bullet"/>
+      <w:lvlText w:val=""/>
+      <w:lvlJc w:val="left"/>
+    </w:lvl>
+    <w:lvl w:ilvl="4" w:tplc="8192481E">
+      <w:start w:val="1"/>
+      <w:numFmt w:val="bullet"/>
+      <w:lvlText w:val=""/>
+      <w:lvlJc w:val="left"/>
+    </w:lvl>
+    <w:lvl w:ilvl="5" w:tplc="FA9A704C">
+      <w:start w:val="1"/>
+      <w:numFmt w:val="bullet"/>
+      <w:lvlText w:val=""/>
+      <w:lvlJc w:val="left"/>
+    </w:lvl>
+    <w:lvl w:ilvl="6" w:tplc="9062A9EE">
+      <w:start w:val="1"/>
+      <w:numFmt w:val="bullet"/>
+      <w:lvlText w:val=""/>
+      <w:lvlJc w:val="left"/>
+    </w:lvl>
+    <w:lvl w:ilvl="7" w:tplc="9D5EABF4">
+      <w:start w:val="1"/>
+      <w:numFmt w:val="bullet"/>
+      <w:lvlText w:val=""/>
+      <w:lvlJc w:val="left"/>
+    </w:lvl>
+    <w:lvl w:ilvl="8" w:tplc="550E744A">
       <w:start w:val="1"/>
       <w:numFmt w:val="bullet"/>
       <w:lvlText w:val=""/>
@@ -5738,55 +5348,55 @@
     <w:nsid w:val="00000002"/>
     <w:multiLevelType w:val="hybridMultilevel"/>
     <w:tmpl w:val="507ED7AA"/>
-    <w:lvl w:ilvl="0">
+    <w:lvl w:ilvl="0" w:tplc="E5464024">
       <w:start w:val="1"/>
       <w:numFmt w:val="bullet"/>
       <w:lvlText w:val="-"/>
       <w:lvlJc w:val="left"/>
     </w:lvl>
-    <w:lvl w:ilvl="1">
-      <w:start w:val="1"/>
-      <w:numFmt w:val="bullet"/>
-      <w:lvlText w:val=""/>
-      <w:lvlJc w:val="left"/>
-    </w:lvl>
-    <w:lvl w:ilvl="2">
-      <w:start w:val="1"/>
-      <w:numFmt w:val="bullet"/>
-      <w:lvlText w:val=""/>
-      <w:lvlJc w:val="left"/>
-    </w:lvl>
-    <w:lvl w:ilvl="3">
-      <w:start w:val="1"/>
-      <w:numFmt w:val="bullet"/>
-      <w:lvlText w:val=""/>
-      <w:lvlJc w:val="left"/>
-    </w:lvl>
-    <w:lvl w:ilvl="4">
-      <w:start w:val="1"/>
-      <w:numFmt w:val="bullet"/>
-      <w:lvlText w:val=""/>
-      <w:lvlJc w:val="left"/>
-    </w:lvl>
-    <w:lvl w:ilvl="5">
-      <w:start w:val="1"/>
-      <w:numFmt w:val="bullet"/>
-      <w:lvlText w:val=""/>
-      <w:lvlJc w:val="left"/>
-    </w:lvl>
-    <w:lvl w:ilvl="6">
-      <w:start w:val="1"/>
-      <w:numFmt w:val="bullet"/>
-      <w:lvlText w:val=""/>
-      <w:lvlJc w:val="left"/>
-    </w:lvl>
-    <w:lvl w:ilvl="7">
-      <w:start w:val="1"/>
-      <w:numFmt w:val="bullet"/>
-      <w:lvlText w:val=""/>
-      <w:lvlJc w:val="left"/>
-    </w:lvl>
-    <w:lvl w:ilvl="8">
+    <w:lvl w:ilvl="1" w:tplc="FD8CA57E">
+      <w:start w:val="1"/>
+      <w:numFmt w:val="bullet"/>
+      <w:lvlText w:val=""/>
+      <w:lvlJc w:val="left"/>
+    </w:lvl>
+    <w:lvl w:ilvl="2" w:tplc="6E2E6B94">
+      <w:start w:val="1"/>
+      <w:numFmt w:val="bullet"/>
+      <w:lvlText w:val=""/>
+      <w:lvlJc w:val="left"/>
+    </w:lvl>
+    <w:lvl w:ilvl="3" w:tplc="701C46CC">
+      <w:start w:val="1"/>
+      <w:numFmt w:val="bullet"/>
+      <w:lvlText w:val=""/>
+      <w:lvlJc w:val="left"/>
+    </w:lvl>
+    <w:lvl w:ilvl="4" w:tplc="88DCD56C">
+      <w:start w:val="1"/>
+      <w:numFmt w:val="bullet"/>
+      <w:lvlText w:val=""/>
+      <w:lvlJc w:val="left"/>
+    </w:lvl>
+    <w:lvl w:ilvl="5" w:tplc="305E0158">
+      <w:start w:val="1"/>
+      <w:numFmt w:val="bullet"/>
+      <w:lvlText w:val=""/>
+      <w:lvlJc w:val="left"/>
+    </w:lvl>
+    <w:lvl w:ilvl="6" w:tplc="CABE8CD6">
+      <w:start w:val="1"/>
+      <w:numFmt w:val="bullet"/>
+      <w:lvlText w:val=""/>
+      <w:lvlJc w:val="left"/>
+    </w:lvl>
+    <w:lvl w:ilvl="7" w:tplc="69148792">
+      <w:start w:val="1"/>
+      <w:numFmt w:val="bullet"/>
+      <w:lvlText w:val=""/>
+      <w:lvlJc w:val="left"/>
+    </w:lvl>
+    <w:lvl w:ilvl="8" w:tplc="9168D8D8">
       <w:start w:val="1"/>
       <w:numFmt w:val="bullet"/>
       <w:lvlText w:val=""/>
@@ -5797,55 +5407,55 @@
     <w:nsid w:val="00000003"/>
     <w:multiLevelType w:val="hybridMultilevel"/>
     <w:tmpl w:val="2EB141F2"/>
-    <w:lvl w:ilvl="0">
+    <w:lvl w:ilvl="0" w:tplc="F2428154">
       <w:start w:val="1"/>
       <w:numFmt w:val="bullet"/>
       <w:lvlText w:val="-"/>
       <w:lvlJc w:val="left"/>
     </w:lvl>
-    <w:lvl w:ilvl="1">
-      <w:start w:val="1"/>
-      <w:numFmt w:val="bullet"/>
-      <w:lvlText w:val=""/>
-      <w:lvlJc w:val="left"/>
-    </w:lvl>
-    <w:lvl w:ilvl="2">
-      <w:start w:val="1"/>
-      <w:numFmt w:val="bullet"/>
-      <w:lvlText w:val=""/>
-      <w:lvlJc w:val="left"/>
-    </w:lvl>
-    <w:lvl w:ilvl="3">
-      <w:start w:val="1"/>
-      <w:numFmt w:val="bullet"/>
-      <w:lvlText w:val=""/>
-      <w:lvlJc w:val="left"/>
-    </w:lvl>
-    <w:lvl w:ilvl="4">
-      <w:start w:val="1"/>
-      <w:numFmt w:val="bullet"/>
-      <w:lvlText w:val=""/>
-      <w:lvlJc w:val="left"/>
-    </w:lvl>
-    <w:lvl w:ilvl="5">
-      <w:start w:val="1"/>
-      <w:numFmt w:val="bullet"/>
-      <w:lvlText w:val=""/>
-      <w:lvlJc w:val="left"/>
-    </w:lvl>
-    <w:lvl w:ilvl="6">
-      <w:start w:val="1"/>
-      <w:numFmt w:val="bullet"/>
-      <w:lvlText w:val=""/>
-      <w:lvlJc w:val="left"/>
-    </w:lvl>
-    <w:lvl w:ilvl="7">
-      <w:start w:val="1"/>
-      <w:numFmt w:val="bullet"/>
-      <w:lvlText w:val=""/>
-      <w:lvlJc w:val="left"/>
-    </w:lvl>
-    <w:lvl w:ilvl="8">
+    <w:lvl w:ilvl="1" w:tplc="EC868946">
+      <w:start w:val="1"/>
+      <w:numFmt w:val="bullet"/>
+      <w:lvlText w:val=""/>
+      <w:lvlJc w:val="left"/>
+    </w:lvl>
+    <w:lvl w:ilvl="2" w:tplc="EBDC0748">
+      <w:start w:val="1"/>
+      <w:numFmt w:val="bullet"/>
+      <w:lvlText w:val=""/>
+      <w:lvlJc w:val="left"/>
+    </w:lvl>
+    <w:lvl w:ilvl="3" w:tplc="C278F068">
+      <w:start w:val="1"/>
+      <w:numFmt w:val="bullet"/>
+      <w:lvlText w:val=""/>
+      <w:lvlJc w:val="left"/>
+    </w:lvl>
+    <w:lvl w:ilvl="4" w:tplc="45648CB8">
+      <w:start w:val="1"/>
+      <w:numFmt w:val="bullet"/>
+      <w:lvlText w:val=""/>
+      <w:lvlJc w:val="left"/>
+    </w:lvl>
+    <w:lvl w:ilvl="5" w:tplc="0A8E4732">
+      <w:start w:val="1"/>
+      <w:numFmt w:val="bullet"/>
+      <w:lvlText w:val=""/>
+      <w:lvlJc w:val="left"/>
+    </w:lvl>
+    <w:lvl w:ilvl="6" w:tplc="BCF0E22A">
+      <w:start w:val="1"/>
+      <w:numFmt w:val="bullet"/>
+      <w:lvlText w:val=""/>
+      <w:lvlJc w:val="left"/>
+    </w:lvl>
+    <w:lvl w:ilvl="7" w:tplc="0494103C">
+      <w:start w:val="1"/>
+      <w:numFmt w:val="bullet"/>
+      <w:lvlText w:val=""/>
+      <w:lvlJc w:val="left"/>
+    </w:lvl>
+    <w:lvl w:ilvl="8" w:tplc="2B665168">
       <w:start w:val="1"/>
       <w:numFmt w:val="bullet"/>
       <w:lvlText w:val=""/>
@@ -5856,55 +5466,55 @@
     <w:nsid w:val="00000004"/>
     <w:multiLevelType w:val="hybridMultilevel"/>
     <w:tmpl w:val="41B71EFA"/>
-    <w:lvl w:ilvl="0">
+    <w:lvl w:ilvl="0" w:tplc="8556B1BA">
       <w:start w:val="1"/>
       <w:numFmt w:val="bullet"/>
       <w:lvlText w:val="-"/>
       <w:lvlJc w:val="left"/>
     </w:lvl>
-    <w:lvl w:ilvl="1">
-      <w:start w:val="1"/>
-      <w:numFmt w:val="bullet"/>
-      <w:lvlText w:val=""/>
-      <w:lvlJc w:val="left"/>
-    </w:lvl>
-    <w:lvl w:ilvl="2">
-      <w:start w:val="1"/>
-      <w:numFmt w:val="bullet"/>
-      <w:lvlText w:val=""/>
-      <w:lvlJc w:val="left"/>
-    </w:lvl>
-    <w:lvl w:ilvl="3">
-      <w:start w:val="1"/>
-      <w:numFmt w:val="bullet"/>
-      <w:lvlText w:val=""/>
-      <w:lvlJc w:val="left"/>
-    </w:lvl>
-    <w:lvl w:ilvl="4">
-      <w:start w:val="1"/>
-      <w:numFmt w:val="bullet"/>
-      <w:lvlText w:val=""/>
-      <w:lvlJc w:val="left"/>
-    </w:lvl>
-    <w:lvl w:ilvl="5">
-      <w:start w:val="1"/>
-      <w:numFmt w:val="bullet"/>
-      <w:lvlText w:val=""/>
-      <w:lvlJc w:val="left"/>
-    </w:lvl>
-    <w:lvl w:ilvl="6">
-      <w:start w:val="1"/>
-      <w:numFmt w:val="bullet"/>
-      <w:lvlText w:val=""/>
-      <w:lvlJc w:val="left"/>
-    </w:lvl>
-    <w:lvl w:ilvl="7">
-      <w:start w:val="1"/>
-      <w:numFmt w:val="bullet"/>
-      <w:lvlText w:val=""/>
-      <w:lvlJc w:val="left"/>
-    </w:lvl>
-    <w:lvl w:ilvl="8">
+    <w:lvl w:ilvl="1" w:tplc="B456C3DA">
+      <w:start w:val="1"/>
+      <w:numFmt w:val="bullet"/>
+      <w:lvlText w:val=""/>
+      <w:lvlJc w:val="left"/>
+    </w:lvl>
+    <w:lvl w:ilvl="2" w:tplc="30F20058">
+      <w:start w:val="1"/>
+      <w:numFmt w:val="bullet"/>
+      <w:lvlText w:val=""/>
+      <w:lvlJc w:val="left"/>
+    </w:lvl>
+    <w:lvl w:ilvl="3" w:tplc="9AFE7408">
+      <w:start w:val="1"/>
+      <w:numFmt w:val="bullet"/>
+      <w:lvlText w:val=""/>
+      <w:lvlJc w:val="left"/>
+    </w:lvl>
+    <w:lvl w:ilvl="4" w:tplc="ED2A24E2">
+      <w:start w:val="1"/>
+      <w:numFmt w:val="bullet"/>
+      <w:lvlText w:val=""/>
+      <w:lvlJc w:val="left"/>
+    </w:lvl>
+    <w:lvl w:ilvl="5" w:tplc="540826DE">
+      <w:start w:val="1"/>
+      <w:numFmt w:val="bullet"/>
+      <w:lvlText w:val=""/>
+      <w:lvlJc w:val="left"/>
+    </w:lvl>
+    <w:lvl w:ilvl="6" w:tplc="8090719C">
+      <w:start w:val="1"/>
+      <w:numFmt w:val="bullet"/>
+      <w:lvlText w:val=""/>
+      <w:lvlJc w:val="left"/>
+    </w:lvl>
+    <w:lvl w:ilvl="7" w:tplc="01686740">
+      <w:start w:val="1"/>
+      <w:numFmt w:val="bullet"/>
+      <w:lvlText w:val=""/>
+      <w:lvlJc w:val="left"/>
+    </w:lvl>
+    <w:lvl w:ilvl="8" w:tplc="7DDA87F4">
       <w:start w:val="1"/>
       <w:numFmt w:val="bullet"/>
       <w:lvlText w:val=""/>
@@ -5915,55 +5525,55 @@
     <w:nsid w:val="00000005"/>
     <w:multiLevelType w:val="hybridMultilevel"/>
     <w:tmpl w:val="79E2A9E2"/>
-    <w:lvl w:ilvl="0">
+    <w:lvl w:ilvl="0" w:tplc="D0DACF74">
       <w:start w:val="1"/>
       <w:numFmt w:val="bullet"/>
       <w:lvlText w:val="-"/>
       <w:lvlJc w:val="left"/>
     </w:lvl>
-    <w:lvl w:ilvl="1">
-      <w:start w:val="1"/>
-      <w:numFmt w:val="bullet"/>
-      <w:lvlText w:val=""/>
-      <w:lvlJc w:val="left"/>
-    </w:lvl>
-    <w:lvl w:ilvl="2">
-      <w:start w:val="1"/>
-      <w:numFmt w:val="bullet"/>
-      <w:lvlText w:val=""/>
-      <w:lvlJc w:val="left"/>
-    </w:lvl>
-    <w:lvl w:ilvl="3">
-      <w:start w:val="1"/>
-      <w:numFmt w:val="bullet"/>
-      <w:lvlText w:val=""/>
-      <w:lvlJc w:val="left"/>
-    </w:lvl>
-    <w:lvl w:ilvl="4">
-      <w:start w:val="1"/>
-      <w:numFmt w:val="bullet"/>
-      <w:lvlText w:val=""/>
-      <w:lvlJc w:val="left"/>
-    </w:lvl>
-    <w:lvl w:ilvl="5">
-      <w:start w:val="1"/>
-      <w:numFmt w:val="bullet"/>
-      <w:lvlText w:val=""/>
-      <w:lvlJc w:val="left"/>
-    </w:lvl>
-    <w:lvl w:ilvl="6">
-      <w:start w:val="1"/>
-      <w:numFmt w:val="bullet"/>
-      <w:lvlText w:val=""/>
-      <w:lvlJc w:val="left"/>
-    </w:lvl>
-    <w:lvl w:ilvl="7">
-      <w:start w:val="1"/>
-      <w:numFmt w:val="bullet"/>
-      <w:lvlText w:val=""/>
-      <w:lvlJc w:val="left"/>
-    </w:lvl>
-    <w:lvl w:ilvl="8">
+    <w:lvl w:ilvl="1" w:tplc="1B922822">
+      <w:start w:val="1"/>
+      <w:numFmt w:val="bullet"/>
+      <w:lvlText w:val=""/>
+      <w:lvlJc w:val="left"/>
+    </w:lvl>
+    <w:lvl w:ilvl="2" w:tplc="1552317A">
+      <w:start w:val="1"/>
+      <w:numFmt w:val="bullet"/>
+      <w:lvlText w:val=""/>
+      <w:lvlJc w:val="left"/>
+    </w:lvl>
+    <w:lvl w:ilvl="3" w:tplc="60EE1440">
+      <w:start w:val="1"/>
+      <w:numFmt w:val="bullet"/>
+      <w:lvlText w:val=""/>
+      <w:lvlJc w:val="left"/>
+    </w:lvl>
+    <w:lvl w:ilvl="4" w:tplc="5978DD46">
+      <w:start w:val="1"/>
+      <w:numFmt w:val="bullet"/>
+      <w:lvlText w:val=""/>
+      <w:lvlJc w:val="left"/>
+    </w:lvl>
+    <w:lvl w:ilvl="5" w:tplc="7960E062">
+      <w:start w:val="1"/>
+      <w:numFmt w:val="bullet"/>
+      <w:lvlText w:val=""/>
+      <w:lvlJc w:val="left"/>
+    </w:lvl>
+    <w:lvl w:ilvl="6" w:tplc="CA5494B4">
+      <w:start w:val="1"/>
+      <w:numFmt w:val="bullet"/>
+      <w:lvlText w:val=""/>
+      <w:lvlJc w:val="left"/>
+    </w:lvl>
+    <w:lvl w:ilvl="7" w:tplc="3C060700">
+      <w:start w:val="1"/>
+      <w:numFmt w:val="bullet"/>
+      <w:lvlText w:val=""/>
+      <w:lvlJc w:val="left"/>
+    </w:lvl>
+    <w:lvl w:ilvl="8" w:tplc="E0441738">
       <w:start w:val="1"/>
       <w:numFmt w:val="bullet"/>
       <w:lvlText w:val=""/>
@@ -5974,55 +5584,55 @@
     <w:nsid w:val="00000006"/>
     <w:multiLevelType w:val="hybridMultilevel"/>
     <w:tmpl w:val="7545E146"/>
-    <w:lvl w:ilvl="0">
+    <w:lvl w:ilvl="0" w:tplc="46522CAA">
       <w:start w:val="1"/>
       <w:numFmt w:val="bullet"/>
       <w:lvlText w:val="-"/>
       <w:lvlJc w:val="left"/>
     </w:lvl>
-    <w:lvl w:ilvl="1">
-      <w:start w:val="1"/>
-      <w:numFmt w:val="bullet"/>
-      <w:lvlText w:val=""/>
-      <w:lvlJc w:val="left"/>
-    </w:lvl>
-    <w:lvl w:ilvl="2">
-      <w:start w:val="1"/>
-      <w:numFmt w:val="bullet"/>
-      <w:lvlText w:val=""/>
-      <w:lvlJc w:val="left"/>
-    </w:lvl>
-    <w:lvl w:ilvl="3">
-      <w:start w:val="1"/>
-      <w:numFmt w:val="bullet"/>
-      <w:lvlText w:val=""/>
-      <w:lvlJc w:val="left"/>
-    </w:lvl>
-    <w:lvl w:ilvl="4">
-      <w:start w:val="1"/>
-      <w:numFmt w:val="bullet"/>
-      <w:lvlText w:val=""/>
-      <w:lvlJc w:val="left"/>
-    </w:lvl>
-    <w:lvl w:ilvl="5">
-      <w:start w:val="1"/>
-      <w:numFmt w:val="bullet"/>
-      <w:lvlText w:val=""/>
-      <w:lvlJc w:val="left"/>
-    </w:lvl>
-    <w:lvl w:ilvl="6">
-      <w:start w:val="1"/>
-      <w:numFmt w:val="bullet"/>
-      <w:lvlText w:val=""/>
-      <w:lvlJc w:val="left"/>
-    </w:lvl>
-    <w:lvl w:ilvl="7">
-      <w:start w:val="1"/>
-      <w:numFmt w:val="bullet"/>
-      <w:lvlText w:val=""/>
-      <w:lvlJc w:val="left"/>
-    </w:lvl>
-    <w:lvl w:ilvl="8">
+    <w:lvl w:ilvl="1" w:tplc="CF4E8824">
+      <w:start w:val="1"/>
+      <w:numFmt w:val="bullet"/>
+      <w:lvlText w:val=""/>
+      <w:lvlJc w:val="left"/>
+    </w:lvl>
+    <w:lvl w:ilvl="2" w:tplc="48BEF934">
+      <w:start w:val="1"/>
+      <w:numFmt w:val="bullet"/>
+      <w:lvlText w:val=""/>
+      <w:lvlJc w:val="left"/>
+    </w:lvl>
+    <w:lvl w:ilvl="3" w:tplc="0C440AFA">
+      <w:start w:val="1"/>
+      <w:numFmt w:val="bullet"/>
+      <w:lvlText w:val=""/>
+      <w:lvlJc w:val="left"/>
+    </w:lvl>
+    <w:lvl w:ilvl="4" w:tplc="7C9016F6">
+      <w:start w:val="1"/>
+      <w:numFmt w:val="bullet"/>
+      <w:lvlText w:val=""/>
+      <w:lvlJc w:val="left"/>
+    </w:lvl>
+    <w:lvl w:ilvl="5" w:tplc="3974637E">
+      <w:start w:val="1"/>
+      <w:numFmt w:val="bullet"/>
+      <w:lvlText w:val=""/>
+      <w:lvlJc w:val="left"/>
+    </w:lvl>
+    <w:lvl w:ilvl="6" w:tplc="4F90CBE2">
+      <w:start w:val="1"/>
+      <w:numFmt w:val="bullet"/>
+      <w:lvlText w:val=""/>
+      <w:lvlJc w:val="left"/>
+    </w:lvl>
+    <w:lvl w:ilvl="7" w:tplc="58065F4E">
+      <w:start w:val="1"/>
+      <w:numFmt w:val="bullet"/>
+      <w:lvlText w:val=""/>
+      <w:lvlJc w:val="left"/>
+    </w:lvl>
+    <w:lvl w:ilvl="8" w:tplc="C1F2DB32">
       <w:start w:val="1"/>
       <w:numFmt w:val="bullet"/>
       <w:lvlText w:val=""/>
@@ -6033,55 +5643,55 @@
     <w:nsid w:val="00000007"/>
     <w:multiLevelType w:val="hybridMultilevel"/>
     <w:tmpl w:val="515F007C"/>
-    <w:lvl w:ilvl="0">
+    <w:lvl w:ilvl="0" w:tplc="930EFC1C">
       <w:start w:val="1"/>
       <w:numFmt w:val="bullet"/>
       <w:lvlText w:val="-"/>
       <w:lvlJc w:val="left"/>
     </w:lvl>
-    <w:lvl w:ilvl="1">
-      <w:start w:val="1"/>
-      <w:numFmt w:val="bullet"/>
-      <w:lvlText w:val=""/>
-      <w:lvlJc w:val="left"/>
-    </w:lvl>
-    <w:lvl w:ilvl="2">
-      <w:start w:val="1"/>
-      <w:numFmt w:val="bullet"/>
-      <w:lvlText w:val=""/>
-      <w:lvlJc w:val="left"/>
-    </w:lvl>
-    <w:lvl w:ilvl="3">
-      <w:start w:val="1"/>
-      <w:numFmt w:val="bullet"/>
-      <w:lvlText w:val=""/>
-      <w:lvlJc w:val="left"/>
-    </w:lvl>
-    <w:lvl w:ilvl="4">
-      <w:start w:val="1"/>
-      <w:numFmt w:val="bullet"/>
-      <w:lvlText w:val=""/>
-      <w:lvlJc w:val="left"/>
-    </w:lvl>
-    <w:lvl w:ilvl="5">
-      <w:start w:val="1"/>
-      <w:numFmt w:val="bullet"/>
-      <w:lvlText w:val=""/>
-      <w:lvlJc w:val="left"/>
-    </w:lvl>
-    <w:lvl w:ilvl="6">
-      <w:start w:val="1"/>
-      <w:numFmt w:val="bullet"/>
-      <w:lvlText w:val=""/>
-      <w:lvlJc w:val="left"/>
-    </w:lvl>
-    <w:lvl w:ilvl="7">
-      <w:start w:val="1"/>
-      <w:numFmt w:val="bullet"/>
-      <w:lvlText w:val=""/>
-      <w:lvlJc w:val="left"/>
-    </w:lvl>
-    <w:lvl w:ilvl="8">
+    <w:lvl w:ilvl="1" w:tplc="57909CBC">
+      <w:start w:val="1"/>
+      <w:numFmt w:val="bullet"/>
+      <w:lvlText w:val=""/>
+      <w:lvlJc w:val="left"/>
+    </w:lvl>
+    <w:lvl w:ilvl="2" w:tplc="739EFC0A">
+      <w:start w:val="1"/>
+      <w:numFmt w:val="bullet"/>
+      <w:lvlText w:val=""/>
+      <w:lvlJc w:val="left"/>
+    </w:lvl>
+    <w:lvl w:ilvl="3" w:tplc="D41E2116">
+      <w:start w:val="1"/>
+      <w:numFmt w:val="bullet"/>
+      <w:lvlText w:val=""/>
+      <w:lvlJc w:val="left"/>
+    </w:lvl>
+    <w:lvl w:ilvl="4" w:tplc="8C4CB93C">
+      <w:start w:val="1"/>
+      <w:numFmt w:val="bullet"/>
+      <w:lvlText w:val=""/>
+      <w:lvlJc w:val="left"/>
+    </w:lvl>
+    <w:lvl w:ilvl="5" w:tplc="A5401C88">
+      <w:start w:val="1"/>
+      <w:numFmt w:val="bullet"/>
+      <w:lvlText w:val=""/>
+      <w:lvlJc w:val="left"/>
+    </w:lvl>
+    <w:lvl w:ilvl="6" w:tplc="EE1C408A">
+      <w:start w:val="1"/>
+      <w:numFmt w:val="bullet"/>
+      <w:lvlText w:val=""/>
+      <w:lvlJc w:val="left"/>
+    </w:lvl>
+    <w:lvl w:ilvl="7" w:tplc="580084C0">
+      <w:start w:val="1"/>
+      <w:numFmt w:val="bullet"/>
+      <w:lvlText w:val=""/>
+      <w:lvlJc w:val="left"/>
+    </w:lvl>
+    <w:lvl w:ilvl="8" w:tplc="3A2AAA88">
       <w:start w:val="1"/>
       <w:numFmt w:val="bullet"/>
       <w:lvlText w:val=""/>
@@ -6092,55 +5702,55 @@
     <w:nsid w:val="00000008"/>
     <w:multiLevelType w:val="hybridMultilevel"/>
     <w:tmpl w:val="5BD062C2"/>
-    <w:lvl w:ilvl="0">
+    <w:lvl w:ilvl="0" w:tplc="3796F524">
       <w:start w:val="1"/>
       <w:numFmt w:val="bullet"/>
       <w:lvlText w:val="-"/>
       <w:lvlJc w:val="left"/>
     </w:lvl>
-    <w:lvl w:ilvl="1">
-      <w:start w:val="1"/>
-      <w:numFmt w:val="bullet"/>
-      <w:lvlText w:val=""/>
-      <w:lvlJc w:val="left"/>
-    </w:lvl>
-    <w:lvl w:ilvl="2">
-      <w:start w:val="1"/>
-      <w:numFmt w:val="bullet"/>
-      <w:lvlText w:val=""/>
-      <w:lvlJc w:val="left"/>
-    </w:lvl>
-    <w:lvl w:ilvl="3">
-      <w:start w:val="1"/>
-      <w:numFmt w:val="bullet"/>
-      <w:lvlText w:val=""/>
-      <w:lvlJc w:val="left"/>
-    </w:lvl>
-    <w:lvl w:ilvl="4">
-      <w:start w:val="1"/>
-      <w:numFmt w:val="bullet"/>
-      <w:lvlText w:val=""/>
-      <w:lvlJc w:val="left"/>
-    </w:lvl>
-    <w:lvl w:ilvl="5">
-      <w:start w:val="1"/>
-      <w:numFmt w:val="bullet"/>
-      <w:lvlText w:val=""/>
-      <w:lvlJc w:val="left"/>
-    </w:lvl>
-    <w:lvl w:ilvl="6">
-      <w:start w:val="1"/>
-      <w:numFmt w:val="bullet"/>
-      <w:lvlText w:val=""/>
-      <w:lvlJc w:val="left"/>
-    </w:lvl>
-    <w:lvl w:ilvl="7">
-      <w:start w:val="1"/>
-      <w:numFmt w:val="bullet"/>
-      <w:lvlText w:val=""/>
-      <w:lvlJc w:val="left"/>
-    </w:lvl>
-    <w:lvl w:ilvl="8">
+    <w:lvl w:ilvl="1" w:tplc="EABE3D2C">
+      <w:start w:val="1"/>
+      <w:numFmt w:val="bullet"/>
+      <w:lvlText w:val=""/>
+      <w:lvlJc w:val="left"/>
+    </w:lvl>
+    <w:lvl w:ilvl="2" w:tplc="4232E660">
+      <w:start w:val="1"/>
+      <w:numFmt w:val="bullet"/>
+      <w:lvlText w:val=""/>
+      <w:lvlJc w:val="left"/>
+    </w:lvl>
+    <w:lvl w:ilvl="3" w:tplc="7DCA1928">
+      <w:start w:val="1"/>
+      <w:numFmt w:val="bullet"/>
+      <w:lvlText w:val=""/>
+      <w:lvlJc w:val="left"/>
+    </w:lvl>
+    <w:lvl w:ilvl="4" w:tplc="69B8392C">
+      <w:start w:val="1"/>
+      <w:numFmt w:val="bullet"/>
+      <w:lvlText w:val=""/>
+      <w:lvlJc w:val="left"/>
+    </w:lvl>
+    <w:lvl w:ilvl="5" w:tplc="B3A0A38C">
+      <w:start w:val="1"/>
+      <w:numFmt w:val="bullet"/>
+      <w:lvlText w:val=""/>
+      <w:lvlJc w:val="left"/>
+    </w:lvl>
+    <w:lvl w:ilvl="6" w:tplc="9D10DDEC">
+      <w:start w:val="1"/>
+      <w:numFmt w:val="bullet"/>
+      <w:lvlText w:val=""/>
+      <w:lvlJc w:val="left"/>
+    </w:lvl>
+    <w:lvl w:ilvl="7" w:tplc="58BE0612">
+      <w:start w:val="1"/>
+      <w:numFmt w:val="bullet"/>
+      <w:lvlText w:val=""/>
+      <w:lvlJc w:val="left"/>
+    </w:lvl>
+    <w:lvl w:ilvl="8" w:tplc="554EFBC2">
       <w:start w:val="1"/>
       <w:numFmt w:val="bullet"/>
       <w:lvlText w:val=""/>
@@ -6151,55 +5761,55 @@
     <w:nsid w:val="00000009"/>
     <w:multiLevelType w:val="hybridMultilevel"/>
     <w:tmpl w:val="12200854"/>
-    <w:lvl w:ilvl="0">
+    <w:lvl w:ilvl="0" w:tplc="F62C8DD2">
       <w:start w:val="1"/>
       <w:numFmt w:val="bullet"/>
       <w:lvlText w:val="-"/>
       <w:lvlJc w:val="left"/>
     </w:lvl>
-    <w:lvl w:ilvl="1">
-      <w:start w:val="1"/>
-      <w:numFmt w:val="bullet"/>
-      <w:lvlText w:val=""/>
-      <w:lvlJc w:val="left"/>
-    </w:lvl>
-    <w:lvl w:ilvl="2">
-      <w:start w:val="1"/>
-      <w:numFmt w:val="bullet"/>
-      <w:lvlText w:val=""/>
-      <w:lvlJc w:val="left"/>
-    </w:lvl>
-    <w:lvl w:ilvl="3">
-      <w:start w:val="1"/>
-      <w:numFmt w:val="bullet"/>
-      <w:lvlText w:val=""/>
-      <w:lvlJc w:val="left"/>
-    </w:lvl>
-    <w:lvl w:ilvl="4">
-      <w:start w:val="1"/>
-      <w:numFmt w:val="bullet"/>
-      <w:lvlText w:val=""/>
-      <w:lvlJc w:val="left"/>
-    </w:lvl>
-    <w:lvl w:ilvl="5">
-      <w:start w:val="1"/>
-      <w:numFmt w:val="bullet"/>
-      <w:lvlText w:val=""/>
-      <w:lvlJc w:val="left"/>
-    </w:lvl>
-    <w:lvl w:ilvl="6">
-      <w:start w:val="1"/>
-      <w:numFmt w:val="bullet"/>
-      <w:lvlText w:val=""/>
-      <w:lvlJc w:val="left"/>
-    </w:lvl>
-    <w:lvl w:ilvl="7">
-      <w:start w:val="1"/>
-      <w:numFmt w:val="bullet"/>
-      <w:lvlText w:val=""/>
-      <w:lvlJc w:val="left"/>
-    </w:lvl>
-    <w:lvl w:ilvl="8">
+    <w:lvl w:ilvl="1" w:tplc="182C9E32">
+      <w:start w:val="1"/>
+      <w:numFmt w:val="bullet"/>
+      <w:lvlText w:val=""/>
+      <w:lvlJc w:val="left"/>
+    </w:lvl>
+    <w:lvl w:ilvl="2" w:tplc="89F02FFA">
+      <w:start w:val="1"/>
+      <w:numFmt w:val="bullet"/>
+      <w:lvlText w:val=""/>
+      <w:lvlJc w:val="left"/>
+    </w:lvl>
+    <w:lvl w:ilvl="3" w:tplc="142ACF9E">
+      <w:start w:val="1"/>
+      <w:numFmt w:val="bullet"/>
+      <w:lvlText w:val=""/>
+      <w:lvlJc w:val="left"/>
+    </w:lvl>
+    <w:lvl w:ilvl="4" w:tplc="6142BCAA">
+      <w:start w:val="1"/>
+      <w:numFmt w:val="bullet"/>
+      <w:lvlText w:val=""/>
+      <w:lvlJc w:val="left"/>
+    </w:lvl>
+    <w:lvl w:ilvl="5" w:tplc="4AC031EE">
+      <w:start w:val="1"/>
+      <w:numFmt w:val="bullet"/>
+      <w:lvlText w:val=""/>
+      <w:lvlJc w:val="left"/>
+    </w:lvl>
+    <w:lvl w:ilvl="6" w:tplc="038A2C80">
+      <w:start w:val="1"/>
+      <w:numFmt w:val="bullet"/>
+      <w:lvlText w:val=""/>
+      <w:lvlJc w:val="left"/>
+    </w:lvl>
+    <w:lvl w:ilvl="7" w:tplc="6E1CAF64">
+      <w:start w:val="1"/>
+      <w:numFmt w:val="bullet"/>
+      <w:lvlText w:val=""/>
+      <w:lvlJc w:val="left"/>
+    </w:lvl>
+    <w:lvl w:ilvl="8" w:tplc="42A079CA">
       <w:start w:val="1"/>
       <w:numFmt w:val="bullet"/>
       <w:lvlText w:val=""/>
@@ -6210,55 +5820,55 @@
     <w:nsid w:val="0000000A"/>
     <w:multiLevelType w:val="hybridMultilevel"/>
     <w:tmpl w:val="4DB127F8"/>
-    <w:lvl w:ilvl="0">
+    <w:lvl w:ilvl="0" w:tplc="C46CDC6C">
       <w:start w:val="1"/>
       <w:numFmt w:val="bullet"/>
       <w:lvlText w:val="-"/>
       <w:lvlJc w:val="left"/>
     </w:lvl>
-    <w:lvl w:ilvl="1">
-      <w:start w:val="1"/>
-      <w:numFmt w:val="bullet"/>
-      <w:lvlText w:val=""/>
-      <w:lvlJc w:val="left"/>
-    </w:lvl>
-    <w:lvl w:ilvl="2">
-      <w:start w:val="1"/>
-      <w:numFmt w:val="bullet"/>
-      <w:lvlText w:val=""/>
-      <w:lvlJc w:val="left"/>
-    </w:lvl>
-    <w:lvl w:ilvl="3">
-      <w:start w:val="1"/>
-      <w:numFmt w:val="bullet"/>
-      <w:lvlText w:val=""/>
-      <w:lvlJc w:val="left"/>
-    </w:lvl>
-    <w:lvl w:ilvl="4">
-      <w:start w:val="1"/>
-      <w:numFmt w:val="bullet"/>
-      <w:lvlText w:val=""/>
-      <w:lvlJc w:val="left"/>
-    </w:lvl>
-    <w:lvl w:ilvl="5">
-      <w:start w:val="1"/>
-      <w:numFmt w:val="bullet"/>
-      <w:lvlText w:val=""/>
-      <w:lvlJc w:val="left"/>
-    </w:lvl>
-    <w:lvl w:ilvl="6">
-      <w:start w:val="1"/>
-      <w:numFmt w:val="bullet"/>
-      <w:lvlText w:val=""/>
-      <w:lvlJc w:val="left"/>
-    </w:lvl>
-    <w:lvl w:ilvl="7">
-      <w:start w:val="1"/>
-      <w:numFmt w:val="bullet"/>
-      <w:lvlText w:val=""/>
-      <w:lvlJc w:val="left"/>
-    </w:lvl>
-    <w:lvl w:ilvl="8">
+    <w:lvl w:ilvl="1" w:tplc="D180A698">
+      <w:start w:val="1"/>
+      <w:numFmt w:val="bullet"/>
+      <w:lvlText w:val=""/>
+      <w:lvlJc w:val="left"/>
+    </w:lvl>
+    <w:lvl w:ilvl="2" w:tplc="8E501618">
+      <w:start w:val="1"/>
+      <w:numFmt w:val="bullet"/>
+      <w:lvlText w:val=""/>
+      <w:lvlJc w:val="left"/>
+    </w:lvl>
+    <w:lvl w:ilvl="3" w:tplc="D44AB628">
+      <w:start w:val="1"/>
+      <w:numFmt w:val="bullet"/>
+      <w:lvlText w:val=""/>
+      <w:lvlJc w:val="left"/>
+    </w:lvl>
+    <w:lvl w:ilvl="4" w:tplc="D200FB7A">
+      <w:start w:val="1"/>
+      <w:numFmt w:val="bullet"/>
+      <w:lvlText w:val=""/>
+      <w:lvlJc w:val="left"/>
+    </w:lvl>
+    <w:lvl w:ilvl="5" w:tplc="FECC63B0">
+      <w:start w:val="1"/>
+      <w:numFmt w:val="bullet"/>
+      <w:lvlText w:val=""/>
+      <w:lvlJc w:val="left"/>
+    </w:lvl>
+    <w:lvl w:ilvl="6" w:tplc="BAE46376">
+      <w:start w:val="1"/>
+      <w:numFmt w:val="bullet"/>
+      <w:lvlText w:val=""/>
+      <w:lvlJc w:val="left"/>
+    </w:lvl>
+    <w:lvl w:ilvl="7" w:tplc="12D00030">
+      <w:start w:val="1"/>
+      <w:numFmt w:val="bullet"/>
+      <w:lvlText w:val=""/>
+      <w:lvlJc w:val="left"/>
+    </w:lvl>
+    <w:lvl w:ilvl="8" w:tplc="ADA8736E">
       <w:start w:val="1"/>
       <w:numFmt w:val="bullet"/>
       <w:lvlText w:val=""/>
@@ -6709,13 +6319,13 @@
     <w:uiPriority w:val="99"/>
     <w:semiHidden/>
     <w:unhideWhenUsed/>
-    <w:qFormat/>
     <w:tblPr>
+      <w:tblInd w:w="0" w:type="dxa"/>
       <w:tblCellMar>
         <w:top w:w="0" w:type="dxa"/>
-        <w:left w:w="0" w:type="dxa"/>
+        <w:left w:w="108" w:type="dxa"/>
         <w:bottom w:w="0" w:type="dxa"/>
-        <w:right w:w="0" w:type="dxa"/>
+        <w:right w:w="108" w:type="dxa"/>
       </w:tblCellMar>
     </w:tblPr>
   </w:style>
@@ -6994,7 +6604,7 @@
 </file>
 
 <file path=customXml/itemProps1.xml><?xml version="1.0" encoding="utf-8"?>
-<ds:datastoreItem xmlns:ds="http://schemas.openxmlformats.org/officeDocument/2006/customXml" ds:itemID="{668E379A-6362-DF43-93FD-760FBB18619B}">
+<ds:datastoreItem xmlns:ds="http://schemas.openxmlformats.org/officeDocument/2006/customXml" ds:itemID="{0F8C3E3A-83F0-7D44-B040-BC6A5717531A}">
   <ds:schemaRefs>
     <ds:schemaRef ds:uri="http://schemas.openxmlformats.org/officeDocument/2006/bibliography"/>
   </ds:schemaRefs>

</xml_diff>